<commit_message>
Exercícios 16,17 e 18 - Lista 02
</commit_message>
<xml_diff>
--- a/Lista-02/Lista02_1 - OpAtitm_OpSimples.docx
+++ b/Lista-02/Lista02_1 - OpAtitm_OpSimples.docx
@@ -6,8 +6,11 @@
       <w:pPr>
         <w:pStyle w:val="Ttulo1"/>
       </w:pPr>
-      <w:bookmarkStart w:id="0" w:name="_Toc102029167"/>
-      <w:bookmarkStart w:id="1" w:name="_Toc110945439"/>
+      <w:bookmarkStart w:id="0" w:name="_Toc110945439"/>
+      <w:bookmarkStart w:id="1" w:name="_Toc102029167"/>
+      <w:r>
+        <w:t>d</w:t>
+      </w:r>
       <w:r>
         <w:t xml:space="preserve">Operações </w:t>
       </w:r>
@@ -15,11 +18,17 @@
       <w:r>
         <w:t>Atitméticas</w:t>
       </w:r>
-      <w:bookmarkEnd w:id="1"/>
+      <w:bookmarkEnd w:id="0"/>
       <w:proofErr w:type="spellEnd"/>
     </w:p>
     <w:sdt>
       <w:sdtPr>
+        <w:rPr>
+          <w:rFonts w:ascii="Arial" w:eastAsia="Arial" w:hAnsi="Arial" w:cs="Arial"/>
+          <w:color w:val="auto"/>
+          <w:sz w:val="22"/>
+          <w:szCs w:val="22"/>
+        </w:rPr>
         <w:id w:val="-818960048"/>
         <w:docPartObj>
           <w:docPartGallery w:val="Table of Contents"/>
@@ -28,12 +37,8 @@
       </w:sdtPr>
       <w:sdtEndPr>
         <w:rPr>
-          <w:rFonts w:ascii="Arial" w:eastAsia="Arial" w:hAnsi="Arial" w:cs="Arial"/>
           <w:b/>
           <w:bCs/>
-          <w:color w:val="auto"/>
-          <w:sz w:val="22"/>
-          <w:szCs w:val="22"/>
         </w:rPr>
       </w:sdtEndPr>
       <w:sdtContent>
@@ -492,7 +497,7 @@
       <w:r>
         <w:t>Operações simples (+-*/)</w:t>
       </w:r>
-      <w:bookmarkEnd w:id="0"/>
+      <w:bookmarkEnd w:id="1"/>
       <w:bookmarkEnd w:id="2"/>
     </w:p>
     <w:p>
@@ -2798,25 +2803,7 @@
           <w:sz w:val="24"/>
           <w:szCs w:val="24"/>
         </w:rPr>
-        <w:t xml:space="preserve">* Cada casquinha do </w:t>
-      </w:r>
-      <w:proofErr w:type="spellStart"/>
-      <w:r>
-        <w:rPr>
-          <w:rFonts w:asciiTheme="majorHAnsi" w:hAnsiTheme="majorHAnsi" w:cstheme="majorHAnsi"/>
-          <w:sz w:val="24"/>
-          <w:szCs w:val="24"/>
-        </w:rPr>
-        <w:t>McDonalds</w:t>
-      </w:r>
-      <w:proofErr w:type="spellEnd"/>
-      <w:r>
-        <w:rPr>
-          <w:rFonts w:asciiTheme="majorHAnsi" w:hAnsiTheme="majorHAnsi" w:cstheme="majorHAnsi"/>
-          <w:sz w:val="24"/>
-          <w:szCs w:val="24"/>
-        </w:rPr>
-        <w:t xml:space="preserve"> o faz ganhar 300 calorias</w:t>
+        <w:t>* Cada casquinha do McDonalds o faz ganhar 300 calorias</w:t>
       </w:r>
     </w:p>
     <w:p>

</xml_diff>